<commit_message>
Training scheduler, Argparse bug fixed
</commit_message>
<xml_diff>
--- a/ee838_video/report.docx
+++ b/ee838_video/report.docx
@@ -1614,6 +1614,14 @@
           <w:sz w:val="20"/>
           <w:szCs w:val="20"/>
         </w:rPr>
+        <w:br/>
+      </w:r>
+      <w:r>
+        <w:rPr>
+          <w:rFonts w:ascii="Arial" w:hAnsi="Arial" w:cs="Arial"/>
+          <w:sz w:val="20"/>
+          <w:szCs w:val="20"/>
+        </w:rPr>
         <w:t xml:space="preserve">The model </w:t>
       </w:r>
       <w:proofErr w:type="gramStart"/>
@@ -1675,6 +1683,14 @@
           <w:szCs w:val="20"/>
         </w:rPr>
         <w:t xml:space="preserve">shows good performance while the image with complex texture shows bad performance. </w:t>
+      </w:r>
+      <w:r>
+        <w:rPr>
+          <w:rFonts w:ascii="Arial" w:hAnsi="Arial" w:cs="Arial"/>
+          <w:sz w:val="20"/>
+          <w:szCs w:val="20"/>
+        </w:rPr>
+        <w:br/>
       </w:r>
       <w:r>
         <w:rPr>
@@ -1853,18 +1869,26 @@
           <w:sz w:val="20"/>
           <w:szCs w:val="20"/>
         </w:rPr>
+        <w:t xml:space="preserve">This is because the model cannot recover the texture very well so </w:t>
+      </w:r>
+      <w:r>
+        <w:rPr>
+          <w:rFonts w:ascii="Arial" w:hAnsi="Arial" w:cs="Arial"/>
+          <w:sz w:val="20"/>
+          <w:szCs w:val="20"/>
+        </w:rPr>
+        <w:br/>
+      </w:r>
+      <w:r>
+        <w:rPr>
+          <w:rFonts w:ascii="Arial" w:hAnsi="Arial" w:cs="Arial"/>
+          <w:sz w:val="20"/>
+          <w:szCs w:val="20"/>
+        </w:rPr>
         <w:br/>
       </w:r>
       <w:bookmarkStart w:id="0" w:name="_GoBack"/>
       <w:bookmarkEnd w:id="0"/>
-      <w:r>
-        <w:rPr>
-          <w:rFonts w:ascii="Arial" w:hAnsi="Arial" w:cs="Arial"/>
-          <w:sz w:val="20"/>
-          <w:szCs w:val="20"/>
-        </w:rPr>
-        <w:br/>
-      </w:r>
       <w:r>
         <w:rPr>
           <w:rFonts w:ascii="Arial" w:hAnsi="Arial" w:cs="Arial"/>

</xml_diff>